<commit_message>
update ArcadeGame for 2021-2022
</commit_message>
<xml_diff>
--- a/Homework/ArcadeGame/Presentation_Grading_Worksheet.docx
+++ b/Homework/ArcadeGame/Presentation_Grading_Worksheet.docx
@@ -1,6 +1,6 @@
 
 <file path=word/document.xml><?xml version="1.0" encoding="utf-8"?>
-<w:document xmlns:wpc="http://schemas.microsoft.com/office/word/2010/wordprocessingCanvas" xmlns:mc="http://schemas.openxmlformats.org/markup-compatibility/2006" xmlns:o="urn:schemas-microsoft-com:office:office" xmlns:r="http://schemas.openxmlformats.org/officeDocument/2006/relationships" xmlns:m="http://schemas.openxmlformats.org/officeDocument/2006/math" xmlns:v="urn:schemas-microsoft-com:vml" xmlns:wp14="http://schemas.microsoft.com/office/word/2010/wordprocessingDrawing" xmlns:wp="http://schemas.openxmlformats.org/drawingml/2006/wordprocessingDrawing" xmlns:w10="urn:schemas-microsoft-com:office:word" xmlns:w="http://schemas.openxmlformats.org/wordprocessingml/2006/main" xmlns:w14="http://schemas.microsoft.com/office/word/2010/wordml" xmlns:w15="http://schemas.microsoft.com/office/word/2012/wordml" xmlns:wpg="http://schemas.microsoft.com/office/word/2010/wordprocessingGroup" xmlns:wpi="http://schemas.microsoft.com/office/word/2010/wordprocessingInk" xmlns:wne="http://schemas.microsoft.com/office/word/2006/wordml" xmlns:wps="http://schemas.microsoft.com/office/word/2010/wordprocessingShape" mc:Ignorable="w14 w15 wp14">
+<w:document xmlns:wpc="http://schemas.microsoft.com/office/word/2010/wordprocessingCanvas" xmlns:cx="http://schemas.microsoft.com/office/drawing/2014/chartex" xmlns:cx1="http://schemas.microsoft.com/office/drawing/2015/9/8/chartex" xmlns:cx2="http://schemas.microsoft.com/office/drawing/2015/10/21/chartex" xmlns:cx3="http://schemas.microsoft.com/office/drawing/2016/5/9/chartex" xmlns:cx4="http://schemas.microsoft.com/office/drawing/2016/5/10/chartex" xmlns:cx5="http://schemas.microsoft.com/office/drawing/2016/5/11/chartex" xmlns:cx6="http://schemas.microsoft.com/office/drawing/2016/5/12/chartex" xmlns:cx7="http://schemas.microsoft.com/office/drawing/2016/5/13/chartex" xmlns:cx8="http://schemas.microsoft.com/office/drawing/2016/5/14/chartex" xmlns:mc="http://schemas.openxmlformats.org/markup-compatibility/2006" xmlns:aink="http://schemas.microsoft.com/office/drawing/2016/ink" xmlns:am3d="http://schemas.microsoft.com/office/drawing/2017/model3d" xmlns:o="urn:schemas-microsoft-com:office:office" xmlns:r="http://schemas.openxmlformats.org/officeDocument/2006/relationships" xmlns:m="http://schemas.openxmlformats.org/officeDocument/2006/math" xmlns:v="urn:schemas-microsoft-com:vml" xmlns:wp14="http://schemas.microsoft.com/office/word/2010/wordprocessingDrawing" xmlns:wp="http://schemas.openxmlformats.org/drawingml/2006/wordprocessingDrawing" xmlns:w10="urn:schemas-microsoft-com:office:word" xmlns:w="http://schemas.openxmlformats.org/wordprocessingml/2006/main" xmlns:w14="http://schemas.microsoft.com/office/word/2010/wordml" xmlns:w15="http://schemas.microsoft.com/office/word/2012/wordml" xmlns:w16cex="http://schemas.microsoft.com/office/word/2018/wordml/cex" xmlns:w16cid="http://schemas.microsoft.com/office/word/2016/wordml/cid" xmlns:w16="http://schemas.microsoft.com/office/word/2018/wordml" xmlns:w16sdtdh="http://schemas.microsoft.com/office/word/2020/wordml/sdtdatahash" xmlns:w16se="http://schemas.microsoft.com/office/word/2015/wordml/symex" xmlns:wpg="http://schemas.microsoft.com/office/word/2010/wordprocessingGroup" xmlns:wpi="http://schemas.microsoft.com/office/word/2010/wordprocessingInk" xmlns:wne="http://schemas.microsoft.com/office/word/2006/wordml" xmlns:wps="http://schemas.microsoft.com/office/word/2010/wordprocessingShape" mc:Ignorable="w14 w15 w16se w16cid w16 w16cex w16sdtdh wp14">
   <w:body>
     <w:p>
       <w:pPr>
@@ -202,115 +202,253 @@
         <w:t>Y     /     N</w:t>
       </w:r>
     </w:p>
-    <w:p>
-      <w:pPr>
-        <w:rPr>
-          <w:sz w:val="28"/>
-        </w:rPr>
-      </w:pPr>
-      <w:bookmarkStart w:id="0" w:name="_GoBack"/>
-      <w:bookmarkEnd w:id="0"/>
-    </w:p>
-    <w:p>
-      <w:pPr>
-        <w:rPr>
-          <w:sz w:val="28"/>
-        </w:rPr>
-      </w:pPr>
-      <w:r>
-        <w:rPr>
-          <w:sz w:val="28"/>
-        </w:rPr>
-        <w:t>___ / 5   Team Dressed Up</w:t>
-      </w:r>
-    </w:p>
-    <w:p>
-      <w:pPr>
-        <w:rPr>
-          <w:sz w:val="28"/>
-        </w:rPr>
-      </w:pPr>
-      <w:r>
-        <w:rPr>
-          <w:sz w:val="28"/>
-        </w:rPr>
-        <w:t>___ / 5   All Team Members Present</w:t>
-      </w:r>
-    </w:p>
-    <w:p>
-      <w:pPr>
-        <w:rPr>
-          <w:sz w:val="28"/>
-        </w:rPr>
-      </w:pPr>
-      <w:r>
-        <w:rPr>
-          <w:sz w:val="28"/>
-        </w:rPr>
-        <w:t>___ / 5   Polished Presentation, Right Length</w:t>
-      </w:r>
-    </w:p>
-    <w:p>
-      <w:pPr>
-        <w:rPr>
-          <w:sz w:val="28"/>
-        </w:rPr>
-      </w:pPr>
-      <w:r>
-        <w:rPr>
-          <w:sz w:val="28"/>
-        </w:rPr>
-        <w:t>___ / 5   Clear design discussion</w:t>
-      </w:r>
-    </w:p>
-    <w:p>
-      <w:pPr>
-        <w:rPr>
-          <w:sz w:val="28"/>
-        </w:rPr>
-      </w:pPr>
-      <w:r>
-        <w:rPr>
-          <w:sz w:val="28"/>
-        </w:rPr>
-        <w:t>___ / 5   Correct &amp; Interesting Design Discussion</w:t>
-      </w:r>
-    </w:p>
-    <w:p>
-      <w:pPr>
-        <w:rPr>
-          <w:sz w:val="28"/>
-        </w:rPr>
-      </w:pPr>
-    </w:p>
-    <w:p>
-      <w:pPr>
-        <w:rPr>
-          <w:sz w:val="28"/>
-        </w:rPr>
-      </w:pPr>
-    </w:p>
-    <w:p>
-      <w:pPr>
-        <w:rPr>
-          <w:sz w:val="28"/>
-        </w:rPr>
-      </w:pPr>
-    </w:p>
-    <w:p>
-      <w:pPr>
-        <w:rPr>
-          <w:sz w:val="28"/>
-        </w:rPr>
-      </w:pPr>
-    </w:p>
-    <w:p>
-      <w:pPr>
-        <w:rPr>
-          <w:sz w:val="28"/>
-        </w:rPr>
-      </w:pPr>
-    </w:p>
+    <w:tbl>
+      <w:tblPr>
+        <w:tblStyle w:val="TableGrid"/>
+        <w:tblW w:w="0" w:type="auto"/>
+        <w:tblBorders>
+          <w:top w:val="none" w:sz="0" w:space="0" w:color="auto"/>
+          <w:left w:val="none" w:sz="0" w:space="0" w:color="auto"/>
+          <w:bottom w:val="none" w:sz="0" w:space="0" w:color="auto"/>
+          <w:right w:val="none" w:sz="0" w:space="0" w:color="auto"/>
+          <w:insideH w:val="none" w:sz="0" w:space="0" w:color="auto"/>
+          <w:insideV w:val="none" w:sz="0" w:space="0" w:color="auto"/>
+        </w:tblBorders>
+        <w:tblLook w:val="04A0" w:firstRow="1" w:lastRow="0" w:firstColumn="1" w:lastColumn="0" w:noHBand="0" w:noVBand="1"/>
+      </w:tblPr>
+      <w:tblGrid>
+        <w:gridCol w:w="9576"/>
+      </w:tblGrid>
+      <w:tr>
+        <w:tc>
+          <w:tcPr>
+            <w:tcW w:w="9576" w:type="dxa"/>
+          </w:tcPr>
+          <w:p>
+            <w:pPr>
+              <w:pStyle w:val="ListParagraph"/>
+              <w:numPr>
+                <w:ilvl w:val="0"/>
+                <w:numId w:val="1"/>
+              </w:numPr>
+              <w:spacing w:line="360" w:lineRule="auto"/>
+              <w:ind w:left="697" w:hanging="357"/>
+              <w:rPr>
+                <w:sz w:val="28"/>
+              </w:rPr>
+            </w:pPr>
+            <w:r>
+              <w:rPr>
+                <w:sz w:val="28"/>
+              </w:rPr>
+              <w:t xml:space="preserve">___ / 10   </w:t>
+            </w:r>
+            <w:r>
+              <w:rPr>
+                <w:rFonts w:ascii="Calibri" w:hAnsi="Calibri" w:cs="Calibri"/>
+                <w:b/>
+                <w:bCs/>
+                <w:color w:val="000000"/>
+                <w:sz w:val="28"/>
+                <w:szCs w:val="28"/>
+              </w:rPr>
+              <w:t>Team Acts Professionally/Respectfully</w:t>
+            </w:r>
+          </w:p>
+          <w:p>
+            <w:pPr>
+              <w:pStyle w:val="ListParagraph"/>
+              <w:numPr>
+                <w:ilvl w:val="0"/>
+                <w:numId w:val="1"/>
+              </w:numPr>
+              <w:spacing w:line="360" w:lineRule="auto"/>
+              <w:ind w:left="697" w:hanging="357"/>
+              <w:rPr>
+                <w:sz w:val="28"/>
+              </w:rPr>
+            </w:pPr>
+            <w:r>
+              <w:rPr>
+                <w:sz w:val="28"/>
+              </w:rPr>
+              <w:t xml:space="preserve">___ / 10   </w:t>
+            </w:r>
+            <w:r>
+              <w:rPr>
+                <w:rFonts w:ascii="Calibri" w:hAnsi="Calibri" w:cs="Calibri"/>
+                <w:b/>
+                <w:bCs/>
+                <w:color w:val="000000"/>
+                <w:sz w:val="28"/>
+                <w:szCs w:val="28"/>
+              </w:rPr>
+              <w:t>All Team Members Participate:</w:t>
+            </w:r>
+            <w:r>
+              <w:rPr>
+                <w:rFonts w:ascii="Calibri" w:hAnsi="Calibri" w:cs="Calibri"/>
+                <w:color w:val="000000"/>
+                <w:sz w:val="28"/>
+                <w:szCs w:val="28"/>
+              </w:rPr>
+              <w:t xml:space="preserve"> everyone included</w:t>
+            </w:r>
+          </w:p>
+          <w:p>
+            <w:pPr>
+              <w:pStyle w:val="ListParagraph"/>
+              <w:numPr>
+                <w:ilvl w:val="0"/>
+                <w:numId w:val="1"/>
+              </w:numPr>
+              <w:spacing w:line="360" w:lineRule="auto"/>
+              <w:ind w:left="697" w:hanging="357"/>
+              <w:rPr>
+                <w:sz w:val="28"/>
+              </w:rPr>
+            </w:pPr>
+            <w:r>
+              <w:rPr>
+                <w:sz w:val="28"/>
+              </w:rPr>
+              <w:t xml:space="preserve">___ / 10   </w:t>
+            </w:r>
+            <w:r>
+              <w:rPr>
+                <w:rFonts w:ascii="Calibri" w:hAnsi="Calibri" w:cs="Calibri"/>
+                <w:b/>
+                <w:bCs/>
+                <w:color w:val="000000"/>
+                <w:sz w:val="28"/>
+                <w:szCs w:val="28"/>
+              </w:rPr>
+              <w:t>Polished Presentation:</w:t>
+            </w:r>
+            <w:r>
+              <w:rPr>
+                <w:rFonts w:ascii="Calibri" w:hAnsi="Calibri" w:cs="Calibri"/>
+                <w:color w:val="000000"/>
+                <w:sz w:val="28"/>
+                <w:szCs w:val="28"/>
+              </w:rPr>
+              <w:t xml:space="preserve"> Right Length, Smooth Transitions</w:t>
+            </w:r>
+          </w:p>
+          <w:p>
+            <w:pPr>
+              <w:pStyle w:val="ListParagraph"/>
+              <w:numPr>
+                <w:ilvl w:val="0"/>
+                <w:numId w:val="1"/>
+              </w:numPr>
+              <w:spacing w:line="360" w:lineRule="auto"/>
+              <w:ind w:left="697" w:hanging="357"/>
+              <w:rPr>
+                <w:sz w:val="28"/>
+              </w:rPr>
+            </w:pPr>
+            <w:r>
+              <w:rPr>
+                <w:sz w:val="28"/>
+              </w:rPr>
+              <w:t xml:space="preserve">___ / 10   </w:t>
+            </w:r>
+            <w:r>
+              <w:rPr>
+                <w:rFonts w:ascii="Calibri" w:hAnsi="Calibri" w:cs="Calibri"/>
+                <w:b/>
+                <w:bCs/>
+                <w:color w:val="000000"/>
+                <w:sz w:val="28"/>
+                <w:szCs w:val="28"/>
+              </w:rPr>
+              <w:t>Overall Design Discussion:</w:t>
+            </w:r>
+            <w:r>
+              <w:rPr>
+                <w:rFonts w:ascii="Calibri" w:hAnsi="Calibri" w:cs="Calibri"/>
+                <w:color w:val="000000"/>
+                <w:sz w:val="28"/>
+                <w:szCs w:val="28"/>
+              </w:rPr>
+              <w:t xml:space="preserve"> Including good/bad aspects</w:t>
+            </w:r>
+          </w:p>
+          <w:p>
+            <w:pPr>
+              <w:pStyle w:val="ListParagraph"/>
+              <w:numPr>
+                <w:ilvl w:val="0"/>
+                <w:numId w:val="1"/>
+              </w:numPr>
+              <w:spacing w:line="360" w:lineRule="auto"/>
+              <w:ind w:left="697" w:hanging="357"/>
+              <w:rPr>
+                <w:sz w:val="28"/>
+              </w:rPr>
+            </w:pPr>
+            <w:r>
+              <w:rPr>
+                <w:sz w:val="28"/>
+              </w:rPr>
+              <w:t xml:space="preserve">___ / 10   </w:t>
+            </w:r>
+            <w:r>
+              <w:rPr>
+                <w:rFonts w:ascii="Calibri" w:hAnsi="Calibri" w:cs="Calibri"/>
+                <w:b/>
+                <w:bCs/>
+                <w:color w:val="000000"/>
+                <w:sz w:val="28"/>
+                <w:szCs w:val="28"/>
+              </w:rPr>
+              <w:t>Special Discussion:</w:t>
+            </w:r>
+            <w:r>
+              <w:rPr>
+                <w:rFonts w:ascii="Calibri" w:hAnsi="Calibri" w:cs="Calibri"/>
+                <w:color w:val="000000"/>
+                <w:sz w:val="28"/>
+                <w:szCs w:val="28"/>
+              </w:rPr>
+              <w:t>  Design Decision/Feature/Tricky Bug</w:t>
+            </w:r>
+          </w:p>
+        </w:tc>
+      </w:tr>
+      <w:tr>
+        <w:tc>
+          <w:tcPr>
+            <w:tcW w:w="9576" w:type="dxa"/>
+          </w:tcPr>
+          <w:p>
+            <w:pPr>
+              <w:spacing w:line="360" w:lineRule="auto"/>
+              <w:ind w:left="339"/>
+              <w:rPr>
+                <w:sz w:val="28"/>
+              </w:rPr>
+            </w:pPr>
+          </w:p>
+          <w:p>
+            <w:pPr>
+              <w:spacing w:line="360" w:lineRule="auto"/>
+              <w:ind w:left="339"/>
+              <w:rPr>
+                <w:sz w:val="28"/>
+              </w:rPr>
+            </w:pPr>
+            <w:r>
+              <w:rPr>
+                <w:sz w:val="28"/>
+              </w:rPr>
+              <w:t>______ Score out of 50 points</w:t>
+            </w:r>
+          </w:p>
+        </w:tc>
+      </w:tr>
+    </w:tbl>
     <w:p>
       <w:pPr>
         <w:rPr>
@@ -328,8 +466,102 @@
 </w:document>
 </file>
 
+<file path=word/numbering.xml><?xml version="1.0" encoding="utf-8"?>
+<w:numbering xmlns:wpc="http://schemas.microsoft.com/office/word/2010/wordprocessingCanvas" xmlns:cx="http://schemas.microsoft.com/office/drawing/2014/chartex" xmlns:cx1="http://schemas.microsoft.com/office/drawing/2015/9/8/chartex" xmlns:cx2="http://schemas.microsoft.com/office/drawing/2015/10/21/chartex" xmlns:cx3="http://schemas.microsoft.com/office/drawing/2016/5/9/chartex" xmlns:cx4="http://schemas.microsoft.com/office/drawing/2016/5/10/chartex" xmlns:cx5="http://schemas.microsoft.com/office/drawing/2016/5/11/chartex" xmlns:cx6="http://schemas.microsoft.com/office/drawing/2016/5/12/chartex" xmlns:cx7="http://schemas.microsoft.com/office/drawing/2016/5/13/chartex" xmlns:cx8="http://schemas.microsoft.com/office/drawing/2016/5/14/chartex" xmlns:mc="http://schemas.openxmlformats.org/markup-compatibility/2006" xmlns:aink="http://schemas.microsoft.com/office/drawing/2016/ink" xmlns:am3d="http://schemas.microsoft.com/office/drawing/2017/model3d" xmlns:o="urn:schemas-microsoft-com:office:office" xmlns:r="http://schemas.openxmlformats.org/officeDocument/2006/relationships" xmlns:m="http://schemas.openxmlformats.org/officeDocument/2006/math" xmlns:v="urn:schemas-microsoft-com:vml" xmlns:wp14="http://schemas.microsoft.com/office/word/2010/wordprocessingDrawing" xmlns:wp="http://schemas.openxmlformats.org/drawingml/2006/wordprocessingDrawing" xmlns:w10="urn:schemas-microsoft-com:office:word" xmlns:w="http://schemas.openxmlformats.org/wordprocessingml/2006/main" xmlns:w14="http://schemas.microsoft.com/office/word/2010/wordml" xmlns:w15="http://schemas.microsoft.com/office/word/2012/wordml" xmlns:w16cex="http://schemas.microsoft.com/office/word/2018/wordml/cex" xmlns:w16cid="http://schemas.microsoft.com/office/word/2016/wordml/cid" xmlns:w16="http://schemas.microsoft.com/office/word/2018/wordml" xmlns:w16sdtdh="http://schemas.microsoft.com/office/word/2020/wordml/sdtdatahash" xmlns:w16se="http://schemas.microsoft.com/office/word/2015/wordml/symex" xmlns:wpg="http://schemas.microsoft.com/office/word/2010/wordprocessingGroup" xmlns:wpi="http://schemas.microsoft.com/office/word/2010/wordprocessingInk" xmlns:wne="http://schemas.microsoft.com/office/word/2006/wordml" xmlns:wps="http://schemas.microsoft.com/office/word/2010/wordprocessingShape" mc:Ignorable="w14 w15 w16se w16cid w16 w16cex w16sdtdh wp14">
+  <w:abstractNum w:abstractNumId="0" w15:restartNumberingAfterBreak="0">
+    <w:nsid w:val="6D1D39B7"/>
+    <w:multiLevelType w:val="hybridMultilevel"/>
+    <w:tmpl w:val="A0B0066C"/>
+    <w:lvl w:ilvl="0" w:tplc="0409000F">
+      <w:start w:val="1"/>
+      <w:numFmt w:val="decimal"/>
+      <w:lvlText w:val="%1."/>
+      <w:lvlJc w:val="left"/>
+      <w:pPr>
+        <w:ind w:left="720" w:hanging="360"/>
+      </w:pPr>
+    </w:lvl>
+    <w:lvl w:ilvl="1" w:tplc="04090019" w:tentative="1">
+      <w:start w:val="1"/>
+      <w:numFmt w:val="lowerLetter"/>
+      <w:lvlText w:val="%2."/>
+      <w:lvlJc w:val="left"/>
+      <w:pPr>
+        <w:ind w:left="1440" w:hanging="360"/>
+      </w:pPr>
+    </w:lvl>
+    <w:lvl w:ilvl="2" w:tplc="0409001B" w:tentative="1">
+      <w:start w:val="1"/>
+      <w:numFmt w:val="lowerRoman"/>
+      <w:lvlText w:val="%3."/>
+      <w:lvlJc w:val="right"/>
+      <w:pPr>
+        <w:ind w:left="2160" w:hanging="180"/>
+      </w:pPr>
+    </w:lvl>
+    <w:lvl w:ilvl="3" w:tplc="0409000F" w:tentative="1">
+      <w:start w:val="1"/>
+      <w:numFmt w:val="decimal"/>
+      <w:lvlText w:val="%4."/>
+      <w:lvlJc w:val="left"/>
+      <w:pPr>
+        <w:ind w:left="2880" w:hanging="360"/>
+      </w:pPr>
+    </w:lvl>
+    <w:lvl w:ilvl="4" w:tplc="04090019" w:tentative="1">
+      <w:start w:val="1"/>
+      <w:numFmt w:val="lowerLetter"/>
+      <w:lvlText w:val="%5."/>
+      <w:lvlJc w:val="left"/>
+      <w:pPr>
+        <w:ind w:left="3600" w:hanging="360"/>
+      </w:pPr>
+    </w:lvl>
+    <w:lvl w:ilvl="5" w:tplc="0409001B" w:tentative="1">
+      <w:start w:val="1"/>
+      <w:numFmt w:val="lowerRoman"/>
+      <w:lvlText w:val="%6."/>
+      <w:lvlJc w:val="right"/>
+      <w:pPr>
+        <w:ind w:left="4320" w:hanging="180"/>
+      </w:pPr>
+    </w:lvl>
+    <w:lvl w:ilvl="6" w:tplc="0409000F" w:tentative="1">
+      <w:start w:val="1"/>
+      <w:numFmt w:val="decimal"/>
+      <w:lvlText w:val="%7."/>
+      <w:lvlJc w:val="left"/>
+      <w:pPr>
+        <w:ind w:left="5040" w:hanging="360"/>
+      </w:pPr>
+    </w:lvl>
+    <w:lvl w:ilvl="7" w:tplc="04090019" w:tentative="1">
+      <w:start w:val="1"/>
+      <w:numFmt w:val="lowerLetter"/>
+      <w:lvlText w:val="%8."/>
+      <w:lvlJc w:val="left"/>
+      <w:pPr>
+        <w:ind w:left="5760" w:hanging="360"/>
+      </w:pPr>
+    </w:lvl>
+    <w:lvl w:ilvl="8" w:tplc="0409001B" w:tentative="1">
+      <w:start w:val="1"/>
+      <w:numFmt w:val="lowerRoman"/>
+      <w:lvlText w:val="%9."/>
+      <w:lvlJc w:val="right"/>
+      <w:pPr>
+        <w:ind w:left="6480" w:hanging="180"/>
+      </w:pPr>
+    </w:lvl>
+  </w:abstractNum>
+  <w:num w:numId="1">
+    <w:abstractNumId w:val="0"/>
+  </w:num>
+</w:numbering>
+</file>
+
 <file path=word/styles.xml><?xml version="1.0" encoding="utf-8"?>
-<w:styles xmlns:mc="http://schemas.openxmlformats.org/markup-compatibility/2006" xmlns:r="http://schemas.openxmlformats.org/officeDocument/2006/relationships" xmlns:w="http://schemas.openxmlformats.org/wordprocessingml/2006/main" xmlns:w14="http://schemas.microsoft.com/office/word/2010/wordml" xmlns:w15="http://schemas.microsoft.com/office/word/2012/wordml" mc:Ignorable="w14 w15">
+<w:styles xmlns:mc="http://schemas.openxmlformats.org/markup-compatibility/2006" xmlns:r="http://schemas.openxmlformats.org/officeDocument/2006/relationships" xmlns:w="http://schemas.openxmlformats.org/wordprocessingml/2006/main" xmlns:w14="http://schemas.microsoft.com/office/word/2010/wordml" xmlns:w15="http://schemas.microsoft.com/office/word/2012/wordml" xmlns:w16cex="http://schemas.microsoft.com/office/word/2018/wordml/cex" xmlns:w16cid="http://schemas.microsoft.com/office/word/2016/wordml/cid" xmlns:w16="http://schemas.microsoft.com/office/word/2018/wordml" xmlns:w16sdtdh="http://schemas.microsoft.com/office/word/2020/wordml/sdtdatahash" xmlns:w16se="http://schemas.microsoft.com/office/word/2015/wordml/symex" mc:Ignorable="w14 w15 w16se w16cid w16 w16cex w16sdtdh">
   <w:docDefaults>
     <w:rPrDefault>
       <w:rPr>
@@ -345,7 +577,7 @@
       </w:pPr>
     </w:pPrDefault>
   </w:docDefaults>
-  <w:latentStyles w:defLockedState="0" w:defUIPriority="99" w:defSemiHidden="0" w:defUnhideWhenUsed="0" w:defQFormat="0" w:count="371">
+  <w:latentStyles w:defLockedState="0" w:defUIPriority="99" w:defSemiHidden="0" w:defUnhideWhenUsed="0" w:defQFormat="0" w:count="376">
     <w:lsdException w:name="Normal" w:uiPriority="0" w:qFormat="1"/>
     <w:lsdException w:name="heading 1" w:uiPriority="9" w:qFormat="1"/>
     <w:lsdException w:name="heading 2" w:semiHidden="1" w:uiPriority="9" w:unhideWhenUsed="1" w:qFormat="1"/>
@@ -451,7 +683,6 @@
     <w:lsdException w:name="HTML Sample" w:semiHidden="1" w:unhideWhenUsed="1"/>
     <w:lsdException w:name="HTML Typewriter" w:semiHidden="1" w:unhideWhenUsed="1"/>
     <w:lsdException w:name="HTML Variable" w:semiHidden="1" w:unhideWhenUsed="1"/>
-    <w:lsdException w:name="Normal Table" w:semiHidden="1" w:unhideWhenUsed="1"/>
     <w:lsdException w:name="annotation subject" w:semiHidden="1" w:unhideWhenUsed="1"/>
     <w:lsdException w:name="No List" w:semiHidden="1" w:unhideWhenUsed="1"/>
     <w:lsdException w:name="Outline List 1" w:semiHidden="1" w:unhideWhenUsed="1"/>
@@ -494,11 +725,8 @@
     <w:lsdException w:name="Table Contemporary" w:semiHidden="1" w:unhideWhenUsed="1"/>
     <w:lsdException w:name="Table Elegant" w:semiHidden="1" w:unhideWhenUsed="1"/>
     <w:lsdException w:name="Table Professional" w:semiHidden="1" w:unhideWhenUsed="1"/>
-    <w:lsdException w:name="Table Subtle 1" w:semiHidden="1" w:unhideWhenUsed="1"/>
     <w:lsdException w:name="Table Subtle 2" w:semiHidden="1" w:unhideWhenUsed="1"/>
     <w:lsdException w:name="Table Web 1" w:semiHidden="1" w:unhideWhenUsed="1"/>
-    <w:lsdException w:name="Table Web 2" w:semiHidden="1" w:unhideWhenUsed="1"/>
-    <w:lsdException w:name="Table Web 3" w:semiHidden="1" w:unhideWhenUsed="1"/>
     <w:lsdException w:name="Balloon Text" w:semiHidden="1" w:unhideWhenUsed="1"/>
     <w:lsdException w:name="Table Grid" w:uiPriority="59"/>
     <w:lsdException w:name="Table Theme" w:semiHidden="1" w:unhideWhenUsed="1"/>
@@ -717,6 +945,11 @@
     <w:lsdException w:name="List Table 5 Dark Accent 6" w:uiPriority="50"/>
     <w:lsdException w:name="List Table 6 Colorful Accent 6" w:uiPriority="51"/>
     <w:lsdException w:name="List Table 7 Colorful Accent 6" w:uiPriority="52"/>
+    <w:lsdException w:name="Mention" w:semiHidden="1" w:unhideWhenUsed="1"/>
+    <w:lsdException w:name="Smart Hyperlink" w:semiHidden="1" w:unhideWhenUsed="1"/>
+    <w:lsdException w:name="Hashtag" w:semiHidden="1" w:unhideWhenUsed="1"/>
+    <w:lsdException w:name="Unresolved Mention" w:semiHidden="1" w:unhideWhenUsed="1"/>
+    <w:lsdException w:name="Smart Link" w:semiHidden="1" w:unhideWhenUsed="1"/>
   </w:latentStyles>
   <w:style w:type="paragraph" w:default="1" w:styleId="Normal">
     <w:name w:val="Normal"/>
@@ -748,6 +981,36 @@
     <w:uiPriority w:val="99"/>
     <w:semiHidden/>
     <w:unhideWhenUsed/>
+  </w:style>
+  <w:style w:type="table" w:styleId="TableGrid">
+    <w:name w:val="Table Grid"/>
+    <w:basedOn w:val="TableNormal"/>
+    <w:uiPriority w:val="59"/>
+    <w:rsid w:val="00B84E45"/>
+    <w:pPr>
+      <w:spacing w:after="0" w:line="240" w:lineRule="auto"/>
+    </w:pPr>
+    <w:tblPr>
+      <w:tblBorders>
+        <w:top w:val="single" w:sz="4" w:space="0" w:color="auto"/>
+        <w:left w:val="single" w:sz="4" w:space="0" w:color="auto"/>
+        <w:bottom w:val="single" w:sz="4" w:space="0" w:color="auto"/>
+        <w:right w:val="single" w:sz="4" w:space="0" w:color="auto"/>
+        <w:insideH w:val="single" w:sz="4" w:space="0" w:color="auto"/>
+        <w:insideV w:val="single" w:sz="4" w:space="0" w:color="auto"/>
+      </w:tblBorders>
+    </w:tblPr>
+  </w:style>
+  <w:style w:type="paragraph" w:styleId="ListParagraph">
+    <w:name w:val="List Paragraph"/>
+    <w:basedOn w:val="Normal"/>
+    <w:uiPriority w:val="34"/>
+    <w:qFormat/>
+    <w:rsid w:val="00B84E45"/>
+    <w:pPr>
+      <w:ind w:left="720"/>
+      <w:contextualSpacing/>
+    </w:pPr>
   </w:style>
 </w:styles>
 </file>

</xml_diff>